<commit_message>
its incorrect for test3 but hey i used pointed but uhm they're wrong
</commit_message>
<xml_diff>
--- a/HW CS 4820/HW1_q2.docx
+++ b/HW CS 4820/HW1_q2.docx
@@ -217,7 +217,13 @@
         </w:numPr>
       </w:pPr>
       <w:r>
-        <w:t>A cell (m,w) that goes through both cases 1 and 3 needs two proposals, the first one matching m and w</w:t>
+        <w:t>A cell (m,w) that goes through both cases 1 and 3 needs</w:t>
+      </w:r>
+      <w:r>
+        <w:t xml:space="preserve"> precisely</w:t>
+      </w:r>
+      <w:r>
+        <w:t xml:space="preserve"> two proposals, the first one matching m and w</w:t>
       </w:r>
       <w:r>
         <w:t>,</w:t>
@@ -247,10 +253,7 @@
         <w:t>man</w:t>
       </w:r>
       <w:r>
-        <w:t xml:space="preserve"> </w:t>
-      </w:r>
-      <w:r>
-        <w:t>(or vice-versa)</w:t>
+        <w:t xml:space="preserve"> (or vice-versa)</w:t>
       </w:r>
       <w:r>
         <w:t>, incurring another cell to go through case 1</w:t>
@@ -396,10 +399,7 @@
               <w:ind w:left="0"/>
             </w:pPr>
             <w:r>
-              <w:t xml:space="preserve">Preferences of woman </w:t>
-            </w:r>
-            <w:r>
-              <w:t>in decreasing order</w:t>
+              <w:t>Preferences of woman in decreasing order</w:t>
             </w:r>
           </w:p>
         </w:tc>
@@ -572,10 +572,7 @@
         <w:t>. Reject</w:t>
       </w:r>
       <w:r>
-        <w:t>ion</w:t>
-      </w:r>
-      <w:r>
-        <w:t>s: none</w:t>
+        <w:t>ions: none</w:t>
       </w:r>
     </w:p>
     <w:p>
@@ -633,19 +630,13 @@
         <w:t>Matches: (Y,B)</w:t>
       </w:r>
       <w:r>
-        <w:t xml:space="preserve">. </w:t>
-      </w:r>
-      <w:r>
-        <w:t>Reject</w:t>
+        <w:t>. Reject</w:t>
       </w:r>
       <w:r>
         <w:t>ion</w:t>
       </w:r>
       <w:r>
-        <w:t>s: (X,A)</w:t>
-      </w:r>
-      <w:r>
-        <w:t>, (Y,A)</w:t>
+        <w:t>s: (X,A), (Y,A)</w:t>
       </w:r>
     </w:p>
     <w:p>
@@ -669,19 +660,13 @@
         <w:t>Matches: (X, B)</w:t>
       </w:r>
       <w:r>
-        <w:t xml:space="preserve">. </w:t>
-      </w:r>
-      <w:r>
-        <w:t>Reject</w:t>
+        <w:t>. Reject</w:t>
       </w:r>
       <w:r>
         <w:t>ion</w:t>
       </w:r>
       <w:r>
-        <w:t>s: (X,A)</w:t>
-      </w:r>
-      <w:r>
-        <w:t>, (Y,A),</w:t>
+        <w:t>s: (X,A), (Y,A),</w:t>
       </w:r>
       <w:r>
         <w:t xml:space="preserve"> (Y,B)</w:t>
@@ -947,22 +932,58 @@
         <w:t>Yes, it’s guaranteed to be stable.</w:t>
       </w:r>
       <w:r>
-        <w:t xml:space="preserve"> This is in fact the exact same as the Gale-Shapley algorithm; the women proposing after men are done part doesn’t matter at all because we proved in class that </w:t>
-      </w:r>
-      <w:r>
-        <w:t>each man</w:t>
-      </w:r>
-      <w:r>
-        <w:t xml:space="preserve"> already </w:t>
-      </w:r>
-      <w:r>
-        <w:t>get the best valid partner, so they will reject all proposals from women after they’re done.</w:t>
-      </w:r>
-      <w:r>
-        <w:t xml:space="preserve"> Since this is the same as the Gale-Shapley algorithm, which is stable, this is also stable.</w:t>
+        <w:t xml:space="preserve"> This is in fact</w:t>
+      </w:r>
+      <w:r>
+        <w:t xml:space="preserve"> produces</w:t>
+      </w:r>
+      <w:r>
+        <w:t xml:space="preserve"> the exact same </w:t>
+      </w:r>
+      <w:r>
+        <w:t>matching</w:t>
+      </w:r>
+      <w:r>
+        <w:t>s</w:t>
       </w:r>
       <w:bookmarkStart w:id="0" w:name="_GoBack"/>
       <w:bookmarkEnd w:id="0"/>
+      <w:r>
+        <w:t xml:space="preserve"> </w:t>
+      </w:r>
+      <w:r>
+        <w:t xml:space="preserve">as the Gale-Shapley algorithm; the women proposing after men are done part doesn’t matter at all because we proved in class that </w:t>
+      </w:r>
+      <w:r>
+        <w:t>each man</w:t>
+      </w:r>
+      <w:r>
+        <w:t xml:space="preserve"> already </w:t>
+      </w:r>
+      <w:r>
+        <w:t>get</w:t>
+      </w:r>
+      <w:r>
+        <w:t>s</w:t>
+      </w:r>
+      <w:r>
+        <w:t xml:space="preserve"> the best valid partner, so they will reject all proposals from women after they’re done.</w:t>
+      </w:r>
+      <w:r>
+        <w:t xml:space="preserve"> Since this </w:t>
+      </w:r>
+      <w:r>
+        <w:t>gives</w:t>
+      </w:r>
+      <w:r>
+        <w:t xml:space="preserve"> the same </w:t>
+      </w:r>
+      <w:r>
+        <w:t xml:space="preserve">matchings </w:t>
+      </w:r>
+      <w:r>
+        <w:t>as the Gale-Shapley algorithm, which is stable, this is also stable.</w:t>
+      </w:r>
     </w:p>
     <w:sectPr>
       <w:pgSz w:w="12240" w:h="15840"/>
@@ -2305,6 +2326,7 @@
     <w:lsdException w:name="HTML Sample" w:semiHidden="1" w:unhideWhenUsed="1"/>
     <w:lsdException w:name="HTML Typewriter" w:semiHidden="1" w:unhideWhenUsed="1"/>
     <w:lsdException w:name="HTML Variable" w:semiHidden="1" w:unhideWhenUsed="1"/>
+    <w:lsdException w:name="Normal Table" w:semiHidden="1" w:unhideWhenUsed="1"/>
     <w:lsdException w:name="annotation subject" w:semiHidden="1" w:unhideWhenUsed="1"/>
     <w:lsdException w:name="No List" w:semiHidden="1" w:unhideWhenUsed="1"/>
     <w:lsdException w:name="Outline List 1" w:semiHidden="1" w:unhideWhenUsed="1"/>
@@ -2350,9 +2372,11 @@
     <w:lsdException w:name="Table Subtle 1" w:semiHidden="1" w:unhideWhenUsed="1"/>
     <w:lsdException w:name="Table Subtle 2" w:semiHidden="1" w:unhideWhenUsed="1"/>
     <w:lsdException w:name="Table Web 1" w:semiHidden="1" w:unhideWhenUsed="1"/>
+    <w:lsdException w:name="Table Web 2" w:semiHidden="1" w:unhideWhenUsed="1"/>
     <w:lsdException w:name="Table Web 3" w:semiHidden="1" w:unhideWhenUsed="1"/>
     <w:lsdException w:name="Balloon Text" w:semiHidden="1" w:unhideWhenUsed="1"/>
     <w:lsdException w:name="Table Grid" w:uiPriority="39"/>
+    <w:lsdException w:name="Table Theme" w:semiHidden="1" w:unhideWhenUsed="1"/>
     <w:lsdException w:name="Placeholder Text" w:semiHidden="1"/>
     <w:lsdException w:name="No Spacing" w:uiPriority="1" w:qFormat="1"/>
     <w:lsdException w:name="Light Shading" w:uiPriority="60"/>

</xml_diff>